<commit_message>
started new work at 2:11am on 10.7.23 from home
</commit_message>
<xml_diff>
--- a/module-06_1/module-06_1.docx
+++ b/module-06_1/module-06_1.docx
@@ -60,6 +60,13 @@
           <w:szCs w:val="24"/>
         </w:rPr>
         <w:t>styling CSS components]</w:t>
+      </w:r>
+      <w:r>
+        <w:rPr>
+          <w:sz w:val="24"/>
+          <w:szCs w:val="24"/>
+        </w:rPr>
+        <w:t xml:space="preserve"> using ‘styled-components’</w:t>
       </w:r>
     </w:p>
     <w:p>

</xml_diff>